<commit_message>
oh my god big work
</commit_message>
<xml_diff>
--- a/archiver/Sample/出报告申请_模板.docx
+++ b/archiver/Sample/出报告申请_模板.docx
@@ -123,40 +123,6 @@
       </w:r>
       <w:r>
         <w:rPr>
-          <w:color w:val="000000"/>
-          <w:sz w:val="32"/>
-          <w:szCs w:val="32"/>
-        </w:rPr>
-        <w:t>20</w:t>
-      </w:r>
-      <w:r>
-        <w:rPr>
-          <w:color w:val="000000"/>
-          <w:sz w:val="32"/>
-          <w:szCs w:val="32"/>
-        </w:rPr>
-        <w:t>2</w:t>
-      </w:r>
-      <w:r>
-        <w:rPr>
-          <w:rFonts w:hint="eastAsia"/>
-          <w:color w:val="000000"/>
-          <w:sz w:val="32"/>
-          <w:szCs w:val="32"/>
-        </w:rPr>
-        <w:t>1</w:t>
-      </w:r>
-      <w:r>
-        <w:rPr>
-          <w:rFonts w:hint="eastAsia"/>
-          <w:color w:val="000000"/>
-          <w:sz w:val="32"/>
-          <w:szCs w:val="32"/>
-        </w:rPr>
-        <w:t>年</w:t>
-      </w:r>
-      <w:r>
-        <w:rPr>
           <w:rFonts w:ascii="Times New Roman" w:hAnsi="Times New Roman" w:cs="Times New Roman" w:hint="eastAsia"/>
           <w:color w:val="000000"/>
           <w:sz w:val="32"/>
@@ -559,32 +525,6 @@
           <w:szCs w:val="32"/>
         </w:rPr>
         <w:t>，报告日期：</w:t>
-      </w:r>
-      <w:r>
-        <w:rPr>
-          <w:color w:val="000000"/>
-          <w:sz w:val="32"/>
-          <w:szCs w:val="32"/>
-        </w:rPr>
-        <w:t>202</w:t>
-      </w:r>
-      <w:r>
-        <w:rPr>
-          <w:rFonts w:hint="eastAsia"/>
-          <w:color w:val="000000"/>
-          <w:sz w:val="32"/>
-          <w:szCs w:val="32"/>
-        </w:rPr>
-        <w:t>1</w:t>
-      </w:r>
-      <w:r>
-        <w:rPr>
-          <w:rFonts w:hint="eastAsia"/>
-          <w:color w:val="000000"/>
-          <w:sz w:val="32"/>
-          <w:szCs w:val="32"/>
-        </w:rPr>
-        <w:t>年</w:t>
       </w:r>
       <w:r>
         <w:rPr>
@@ -987,32 +927,6 @@
           <w:szCs w:val="32"/>
         </w:rPr>
       </w:pPr>
-      <w:r>
-        <w:rPr>
-          <w:color w:val="000000"/>
-          <w:sz w:val="32"/>
-          <w:szCs w:val="32"/>
-        </w:rPr>
-        <w:t>202</w:t>
-      </w:r>
-      <w:r>
-        <w:rPr>
-          <w:rFonts w:hint="eastAsia"/>
-          <w:color w:val="000000"/>
-          <w:sz w:val="32"/>
-          <w:szCs w:val="32"/>
-        </w:rPr>
-        <w:t>1</w:t>
-      </w:r>
-      <w:r>
-        <w:rPr>
-          <w:rFonts w:hint="eastAsia"/>
-          <w:color w:val="000000"/>
-          <w:sz w:val="32"/>
-          <w:szCs w:val="32"/>
-        </w:rPr>
-        <w:t>年</w:t>
-      </w:r>
       <w:r>
         <w:rPr>
           <w:rFonts w:ascii="Times New Roman" w:hAnsi="Times New Roman" w:cs="Times New Roman" w:hint="eastAsia"/>
@@ -1356,10 +1270,10 @@
       </w:pPr>
     </w:lvl>
   </w:abstractNum>
-  <w:num w:numId="1">
+  <w:num w:numId="1" w16cid:durableId="1673799687">
     <w:abstractNumId w:val="0"/>
   </w:num>
-  <w:num w:numId="2">
+  <w:num w:numId="2" w16cid:durableId="1080902725">
     <w:abstractNumId w:val="1"/>
   </w:num>
 </w:numbering>

</xml_diff>